<commit_message>
update with AWS logo
</commit_message>
<xml_diff>
--- a/docs/MichaelBronshteynResume_2020.docx
+++ b/docs/MichaelBronshteynResume_2020.docx
@@ -2056,20 +2056,7 @@
           <w:bdr w:val="none" w:sz="0" w:space="0" w:color="auto" w:frame="1"/>
           <w:shd w:val="clear" w:color="auto" w:fill="FFFFFF"/>
         </w:rPr>
-        <w:t xml:space="preserve">Member of the team which was developing Spring Cloud Microservices. Technologies: Spring Cloud Netflix, Postman </w:t>
-      </w:r>
-      <w:bookmarkStart w:id="0" w:name="_GoBack"/>
-      <w:bookmarkEnd w:id="0"/>
-      <w:r>
-        <w:rPr>
-          <w:rStyle w:val="lt-line-clampline"/>
-          <w:rFonts w:ascii="Helvetica" w:hAnsi="Helvetica" w:cs="Segoe UI"/>
-          <w:sz w:val="19"/>
-          <w:szCs w:val="19"/>
-          <w:bdr w:val="none" w:sz="0" w:space="0" w:color="auto" w:frame="1"/>
-          <w:shd w:val="clear" w:color="auto" w:fill="FFFFFF"/>
-        </w:rPr>
-        <w:t>with JavaScript tests and Newman, JMeter with Groovy</w:t>
+        <w:t>Member of the team which was developing Spring Cloud Microservices. Technologies: Spring Cloud Netflix, Postman with JavaScript tests and Newman, JMeter with Groovy</w:t>
       </w:r>
       <w:r>
         <w:rPr>
@@ -6173,7 +6160,7 @@
         </w:rPr>
         <w:tab/>
       </w:r>
-      <w:bookmarkStart w:id="1" w:name="_Hlk521853611"/>
+      <w:bookmarkStart w:id="0" w:name="_Hlk521853611"/>
       <w:r>
         <w:rPr>
           <w:rFonts w:ascii="Arial" w:hAnsi="Arial"/>
@@ -6196,11 +6183,11 @@
     <w:p>
       <w:pPr>
         <w:pStyle w:val="Heading6"/>
-        <w:tabs>
-          <w:tab w:val="clear" w:pos="1152"/>
-          <w:tab w:val="num" w:pos="720"/>
-        </w:tabs>
-        <w:ind w:left="1152" w:hanging="1152"/>
+        <w:numPr>
+          <w:ilvl w:val="0"/>
+          <w:numId w:val="0"/>
+        </w:numPr>
+        <w:ind w:left="540" w:hanging="270"/>
         <w:rPr>
           <w:rFonts w:ascii="Arial" w:hAnsi="Arial"/>
           <w:b w:val="0"/>
@@ -6214,6 +6201,22 @@
           <w:sz w:val="19"/>
           <w:szCs w:val="19"/>
         </w:rPr>
+        <w:t xml:space="preserve">       </w:t>
+      </w:r>
+      <w:r>
+        <w:rPr>
+          <w:rFonts w:ascii="Arial" w:hAnsi="Arial"/>
+          <w:sz w:val="19"/>
+          <w:szCs w:val="19"/>
+        </w:rPr>
+        <w:tab/>
+      </w:r>
+      <w:r>
+        <w:rPr>
+          <w:rFonts w:ascii="Arial" w:hAnsi="Arial"/>
+          <w:sz w:val="19"/>
+          <w:szCs w:val="19"/>
+        </w:rPr>
         <w:t>Master of Science in Electronics Engineering</w:t>
       </w:r>
     </w:p>
@@ -6240,6 +6243,14 @@
           <w:sz w:val="19"/>
           <w:szCs w:val="19"/>
         </w:rPr>
+        <w:t xml:space="preserve">            </w:t>
+      </w:r>
+      <w:r>
+        <w:rPr>
+          <w:rFonts w:ascii="Arial" w:hAnsi="Arial"/>
+          <w:sz w:val="19"/>
+          <w:szCs w:val="19"/>
+        </w:rPr>
         <w:tab/>
       </w:r>
       <w:r>
@@ -6280,7 +6291,7 @@
           <w:sz w:val="19"/>
           <w:szCs w:val="19"/>
         </w:rPr>
-        <w:t xml:space="preserve">Moldova </w:t>
+        <w:t>Moldova</w:t>
       </w:r>
     </w:p>
     <w:p>
@@ -6295,6 +6306,81 @@
       <w:r>
         <w:rPr>
           <w:rFonts w:ascii="Arial" w:hAnsi="Arial"/>
+          <w:noProof/>
+          <w:sz w:val="19"/>
+          <w:szCs w:val="19"/>
+        </w:rPr>
+        <w:drawing>
+          <wp:anchor distT="0" distB="0" distL="114300" distR="114300" simplePos="0" relativeHeight="251662848" behindDoc="1" locked="0" layoutInCell="1" allowOverlap="1" wp14:anchorId="41394E04" wp14:editId="68028CCA">
+            <wp:simplePos x="0" y="0"/>
+            <wp:positionH relativeFrom="column">
+              <wp:posOffset>440138</wp:posOffset>
+            </wp:positionH>
+            <wp:positionV relativeFrom="paragraph">
+              <wp:posOffset>139700</wp:posOffset>
+            </wp:positionV>
+            <wp:extent cx="346075" cy="205105"/>
+            <wp:effectExtent l="0" t="0" r="0" b="0"/>
+            <wp:wrapTight wrapText="bothSides">
+              <wp:wrapPolygon edited="0">
+                <wp:start x="0" y="0"/>
+                <wp:lineTo x="0" y="20062"/>
+                <wp:lineTo x="20609" y="20062"/>
+                <wp:lineTo x="20609" y="0"/>
+                <wp:lineTo x="0" y="0"/>
+              </wp:wrapPolygon>
+            </wp:wrapTight>
+            <wp:docPr id="9" name="Picture 9"/>
+            <wp:cNvGraphicFramePr>
+              <a:graphicFrameLocks xmlns:a="http://schemas.openxmlformats.org/drawingml/2006/main" noChangeAspect="1"/>
+            </wp:cNvGraphicFramePr>
+            <a:graphic xmlns:a="http://schemas.openxmlformats.org/drawingml/2006/main">
+              <a:graphicData uri="http://schemas.openxmlformats.org/drawingml/2006/picture">
+                <pic:pic xmlns:pic="http://schemas.openxmlformats.org/drawingml/2006/picture">
+                  <pic:nvPicPr>
+                    <pic:cNvPr id="9" name="Screen Shot 2020-02-02 at 2.15.48 PM.png"/>
+                    <pic:cNvPicPr/>
+                  </pic:nvPicPr>
+                  <pic:blipFill>
+                    <a:blip r:embed="rId9"/>
+                    <a:stretch>
+                      <a:fillRect/>
+                    </a:stretch>
+                  </pic:blipFill>
+                  <pic:spPr>
+                    <a:xfrm>
+                      <a:off x="0" y="0"/>
+                      <a:ext cx="346075" cy="205105"/>
+                    </a:xfrm>
+                    <a:prstGeom prst="rect">
+                      <a:avLst/>
+                    </a:prstGeom>
+                  </pic:spPr>
+                </pic:pic>
+              </a:graphicData>
+            </a:graphic>
+            <wp14:sizeRelH relativeFrom="page">
+              <wp14:pctWidth>0</wp14:pctWidth>
+            </wp14:sizeRelH>
+            <wp14:sizeRelV relativeFrom="page">
+              <wp14:pctHeight>0</wp14:pctHeight>
+            </wp14:sizeRelV>
+          </wp:anchor>
+        </w:drawing>
+      </w:r>
+    </w:p>
+    <w:p>
+      <w:pPr>
+        <w:ind w:hanging="720"/>
+        <w:rPr>
+          <w:rFonts w:ascii="Arial" w:hAnsi="Arial"/>
+          <w:sz w:val="19"/>
+          <w:szCs w:val="19"/>
+        </w:rPr>
+      </w:pPr>
+      <w:r>
+        <w:rPr>
+          <w:rFonts w:ascii="Arial" w:hAnsi="Arial"/>
           <w:sz w:val="19"/>
           <w:szCs w:val="19"/>
         </w:rPr>
@@ -6307,34 +6393,9 @@
           <w:szCs w:val="19"/>
         </w:rPr>
         <w:tab/>
-      </w:r>
-    </w:p>
-    <w:p>
-      <w:pPr>
-        <w:ind w:hanging="720"/>
-        <w:rPr>
-          <w:rFonts w:ascii="Arial" w:hAnsi="Arial"/>
-          <w:sz w:val="19"/>
-          <w:szCs w:val="19"/>
-        </w:rPr>
-      </w:pPr>
-      <w:r>
-        <w:rPr>
-          <w:rFonts w:ascii="Arial" w:hAnsi="Arial"/>
-          <w:sz w:val="19"/>
-          <w:szCs w:val="19"/>
-        </w:rPr>
-        <w:tab/>
-      </w:r>
-      <w:r>
-        <w:rPr>
-          <w:rFonts w:ascii="Arial" w:hAnsi="Arial"/>
-          <w:sz w:val="19"/>
-          <w:szCs w:val="19"/>
-        </w:rPr>
-        <w:tab/>
-      </w:r>
-      <w:hyperlink r:id="rId9" w:history="1">
+        <w:t xml:space="preserve">  </w:t>
+      </w:r>
+      <w:hyperlink r:id="rId10" w:history="1">
         <w:r>
           <w:rPr>
             <w:rStyle w:val="Hyperlink"/>
@@ -6342,9 +6403,35 @@
             <w:sz w:val="19"/>
             <w:szCs w:val="19"/>
           </w:rPr>
-          <w:t>AWS Certified Developer - Associate</w:t>
+          <w:t xml:space="preserve">AWS Certified Developer </w:t>
+        </w:r>
+        <w:r>
+          <w:rPr>
+            <w:rStyle w:val="Hyperlink"/>
+            <w:rFonts w:ascii="Arial" w:hAnsi="Arial"/>
+            <w:sz w:val="19"/>
+            <w:szCs w:val="19"/>
+          </w:rPr>
+          <w:t>–</w:t>
+        </w:r>
+        <w:r>
+          <w:rPr>
+            <w:rStyle w:val="Hyperlink"/>
+            <w:rFonts w:ascii="Arial" w:hAnsi="Arial"/>
+            <w:sz w:val="19"/>
+            <w:szCs w:val="19"/>
+          </w:rPr>
+          <w:t xml:space="preserve"> Associate </w:t>
         </w:r>
       </w:hyperlink>
+      <w:r>
+        <w:rPr>
+          <w:rFonts w:ascii="Arial" w:hAnsi="Arial"/>
+          <w:sz w:val="19"/>
+          <w:szCs w:val="19"/>
+        </w:rPr>
+        <w:t>( 883/1000 score)</w:t>
+      </w:r>
     </w:p>
     <w:p>
       <w:pPr>
@@ -6360,10 +6447,10 @@
           <w:noProof/>
         </w:rPr>
         <w:drawing>
-          <wp:anchor distT="0" distB="0" distL="114300" distR="114300" simplePos="0" relativeHeight="251661824" behindDoc="0" locked="0" layoutInCell="1" allowOverlap="1" wp14:anchorId="768BD31D" wp14:editId="571CB9E4">
+          <wp:anchor distT="0" distB="0" distL="114300" distR="114300" simplePos="0" relativeHeight="251661824" behindDoc="0" locked="0" layoutInCell="1" allowOverlap="1" wp14:anchorId="768BD31D" wp14:editId="17721BCA">
             <wp:simplePos x="0" y="0"/>
             <wp:positionH relativeFrom="column">
-              <wp:posOffset>396875</wp:posOffset>
+              <wp:posOffset>443596</wp:posOffset>
             </wp:positionH>
             <wp:positionV relativeFrom="paragraph">
               <wp:posOffset>139065</wp:posOffset>
@@ -6385,7 +6472,7 @@
                     </pic:cNvPicPr>
                   </pic:nvPicPr>
                   <pic:blipFill>
-                    <a:blip r:embed="rId10">
+                    <a:blip r:embed="rId11">
                       <a:extLst>
                         <a:ext uri="{28A0092B-C50C-407E-A947-70E740481C1C}">
                           <a14:useLocalDpi xmlns:a14="http://schemas.microsoft.com/office/drawing/2010/main" val="0"/>
@@ -6422,6 +6509,22 @@
           </wp:anchor>
         </w:drawing>
       </w:r>
+      <w:r>
+        <w:rPr>
+          <w:rFonts w:ascii="Arial" w:hAnsi="Arial"/>
+          <w:sz w:val="19"/>
+          <w:szCs w:val="19"/>
+        </w:rPr>
+        <w:tab/>
+      </w:r>
+      <w:r>
+        <w:rPr>
+          <w:rFonts w:ascii="Arial" w:hAnsi="Arial"/>
+          <w:sz w:val="19"/>
+          <w:szCs w:val="19"/>
+        </w:rPr>
+        <w:tab/>
+      </w:r>
     </w:p>
     <w:p>
       <w:pPr>
@@ -6459,6 +6562,14 @@
       <w:r>
         <w:rPr>
           <w:rFonts w:ascii="Arial" w:hAnsi="Arial"/>
+          <w:sz w:val="19"/>
+          <w:szCs w:val="19"/>
+        </w:rPr>
+        <w:t xml:space="preserve">  </w:t>
+      </w:r>
+      <w:r>
+        <w:rPr>
+          <w:rFonts w:ascii="Arial" w:hAnsi="Arial"/>
           <w:b/>
           <w:sz w:val="19"/>
           <w:szCs w:val="19"/>
@@ -6490,6 +6601,8 @@
         </w:rPr>
         <w:t xml:space="preserve"> in </w:t>
       </w:r>
+      <w:bookmarkStart w:id="1" w:name="_GoBack"/>
+      <w:bookmarkEnd w:id="1"/>
       <w:r>
         <w:fldChar w:fldCharType="begin"/>
       </w:r>
@@ -6666,7 +6779,7 @@
         <w:t>Microservices with Spring Cloud</w:t>
       </w:r>
     </w:p>
-    <w:bookmarkEnd w:id="1"/>
+    <w:bookmarkEnd w:id="0"/>
     <w:p>
       <w:pPr>
         <w:pStyle w:val="Heading2"/>
@@ -6743,12 +6856,12 @@
       </w:pPr>
     </w:p>
     <w:sectPr>
-      <w:headerReference w:type="even" r:id="rId11"/>
-      <w:headerReference w:type="default" r:id="rId12"/>
-      <w:footerReference w:type="even" r:id="rId13"/>
-      <w:footerReference w:type="default" r:id="rId14"/>
-      <w:headerReference w:type="first" r:id="rId15"/>
-      <w:footerReference w:type="first" r:id="rId16"/>
+      <w:headerReference w:type="even" r:id="rId12"/>
+      <w:headerReference w:type="default" r:id="rId13"/>
+      <w:footerReference w:type="even" r:id="rId14"/>
+      <w:footerReference w:type="default" r:id="rId15"/>
+      <w:headerReference w:type="first" r:id="rId16"/>
+      <w:footerReference w:type="first" r:id="rId17"/>
       <w:footnotePr>
         <w:pos w:val="beneathText"/>
       </w:footnotePr>
@@ -11602,7 +11715,7 @@
 </file>
 
 <file path=customXml/itemProps1.xml><?xml version="1.0" encoding="utf-8"?>
-<ds:datastoreItem xmlns:ds="http://schemas.openxmlformats.org/officeDocument/2006/customXml" ds:itemID="{189DF6B3-73BD-8942-B70B-008A57FE9283}">
+<ds:datastoreItem xmlns:ds="http://schemas.openxmlformats.org/officeDocument/2006/customXml" ds:itemID="{6E1E303B-081C-DE42-B311-DB9B9F362CAA}">
   <ds:schemaRefs>
     <ds:schemaRef ds:uri="http://schemas.openxmlformats.org/officeDocument/2006/bibliography"/>
   </ds:schemaRefs>

</xml_diff>

<commit_message>
update resume with Pivotal certification
</commit_message>
<xml_diff>
--- a/docs/MichaelBronshteynResume_2020.docx
+++ b/docs/MichaelBronshteynResume_2020.docx
@@ -610,8 +610,6 @@
         </w:rPr>
         <w:t xml:space="preserve">AWS </w:t>
       </w:r>
-      <w:bookmarkStart w:id="0" w:name="_GoBack"/>
-      <w:bookmarkEnd w:id="0"/>
       <w:r>
         <w:rPr>
           <w:rFonts w:ascii="Arial" w:hAnsi="Arial"/>
@@ -6260,7 +6258,7 @@
         </w:rPr>
         <w:tab/>
       </w:r>
-      <w:bookmarkStart w:id="1" w:name="_Hlk521853611"/>
+      <w:bookmarkStart w:id="0" w:name="_Hlk521853611"/>
       <w:r>
         <w:rPr>
           <w:rFonts w:ascii="Arial" w:hAnsi="Arial"/>
@@ -6494,51 +6492,35 @@
         </w:rPr>
         <w:tab/>
       </w:r>
-      <w:r>
-        <w:fldChar w:fldCharType="begin"/>
-      </w:r>
-      <w:r>
-        <w:instrText xml:space="preserve"> HYPERLINK "https://www.certmetrics.com/amazon/public/badge.aspx?i=2&amp;t=c&amp;d=2020-01-31&amp;ci=AWS01206273" </w:instrText>
-      </w:r>
-      <w:r>
-        <w:fldChar w:fldCharType="separate"/>
-      </w:r>
-      <w:r>
-        <w:rPr>
-          <w:rStyle w:val="Hyperlink"/>
-          <w:rFonts w:ascii="Arial" w:hAnsi="Arial"/>
-          <w:sz w:val="19"/>
-          <w:szCs w:val="19"/>
-        </w:rPr>
-        <w:t xml:space="preserve">AWS Certified Developer </w:t>
-      </w:r>
-      <w:r>
-        <w:rPr>
-          <w:rStyle w:val="Hyperlink"/>
-          <w:rFonts w:ascii="Arial" w:hAnsi="Arial"/>
-          <w:sz w:val="19"/>
-          <w:szCs w:val="19"/>
-        </w:rPr>
-        <w:t>–</w:t>
-      </w:r>
-      <w:r>
-        <w:rPr>
-          <w:rStyle w:val="Hyperlink"/>
-          <w:rFonts w:ascii="Arial" w:hAnsi="Arial"/>
-          <w:sz w:val="19"/>
-          <w:szCs w:val="19"/>
-        </w:rPr>
-        <w:t xml:space="preserve"> Associate </w:t>
-      </w:r>
-      <w:r>
-        <w:rPr>
-          <w:rStyle w:val="Hyperlink"/>
-          <w:rFonts w:ascii="Arial" w:hAnsi="Arial"/>
-          <w:sz w:val="19"/>
-          <w:szCs w:val="19"/>
-        </w:rPr>
-        <w:fldChar w:fldCharType="end"/>
-      </w:r>
+      <w:hyperlink r:id="rId10" w:history="1">
+        <w:r>
+          <w:rPr>
+            <w:rStyle w:val="Hyperlink"/>
+            <w:rFonts w:ascii="Arial" w:hAnsi="Arial"/>
+            <w:sz w:val="19"/>
+            <w:szCs w:val="19"/>
+          </w:rPr>
+          <w:t xml:space="preserve">AWS Certified Developer </w:t>
+        </w:r>
+        <w:r>
+          <w:rPr>
+            <w:rStyle w:val="Hyperlink"/>
+            <w:rFonts w:ascii="Arial" w:hAnsi="Arial"/>
+            <w:sz w:val="19"/>
+            <w:szCs w:val="19"/>
+          </w:rPr>
+          <w:t>–</w:t>
+        </w:r>
+        <w:r>
+          <w:rPr>
+            <w:rStyle w:val="Hyperlink"/>
+            <w:rFonts w:ascii="Arial" w:hAnsi="Arial"/>
+            <w:sz w:val="19"/>
+            <w:szCs w:val="19"/>
+          </w:rPr>
+          <w:t xml:space="preserve"> Associate </w:t>
+        </w:r>
+      </w:hyperlink>
       <w:r>
         <w:rPr>
           <w:rFonts w:ascii="Arial" w:hAnsi="Arial"/>
@@ -6577,8 +6559,18 @@
           <w:sz w:val="19"/>
           <w:szCs w:val="19"/>
         </w:rPr>
-        <w:t>1000 score)</w:t>
-      </w:r>
+        <w:t xml:space="preserve">1000 </w:t>
+      </w:r>
+      <w:r>
+        <w:rPr>
+          <w:rFonts w:ascii="Arial" w:hAnsi="Arial"/>
+          <w:sz w:val="19"/>
+          <w:szCs w:val="19"/>
+        </w:rPr>
+        <w:t>score)</w:t>
+      </w:r>
+      <w:bookmarkStart w:id="1" w:name="_GoBack"/>
+      <w:bookmarkEnd w:id="1"/>
     </w:p>
     <w:p>
       <w:pPr>
@@ -6619,7 +6611,7 @@
                     </pic:cNvPicPr>
                   </pic:nvPicPr>
                   <pic:blipFill>
-                    <a:blip r:embed="rId10">
+                    <a:blip r:embed="rId11">
                       <a:extLst>
                         <a:ext uri="{28A0092B-C50C-407E-A947-70E740481C1C}">
                           <a14:useLocalDpi xmlns:a14="http://schemas.microsoft.com/office/drawing/2010/main" val="0"/>
@@ -6924,7 +6916,60 @@
         <w:t>Microservices with Spring Cloud</w:t>
       </w:r>
     </w:p>
-    <w:bookmarkEnd w:id="1"/>
+    <w:p>
+      <w:pPr>
+        <w:rPr>
+          <w:rFonts w:ascii="Arial" w:hAnsi="Arial"/>
+          <w:sz w:val="19"/>
+          <w:szCs w:val="19"/>
+        </w:rPr>
+      </w:pPr>
+    </w:p>
+    <w:p>
+      <w:pPr>
+        <w:ind w:left="720"/>
+        <w:rPr>
+          <w:rFonts w:ascii="Arial" w:hAnsi="Arial"/>
+          <w:sz w:val="19"/>
+          <w:szCs w:val="19"/>
+        </w:rPr>
+      </w:pPr>
+      <w:r>
+        <w:rPr>
+          <w:rFonts w:ascii="Arial" w:hAnsi="Arial"/>
+          <w:sz w:val="19"/>
+          <w:szCs w:val="19"/>
+        </w:rPr>
+        <w:t xml:space="preserve">Currently working towards </w:t>
+      </w:r>
+      <w:r>
+        <w:rPr>
+          <w:rFonts w:ascii="Arial" w:hAnsi="Arial"/>
+          <w:sz w:val="19"/>
+          <w:szCs w:val="19"/>
+        </w:rPr>
+        <w:t xml:space="preserve">Pivotal </w:t>
+      </w:r>
+      <w:r>
+        <w:rPr>
+          <w:rFonts w:ascii="Arial" w:hAnsi="Arial"/>
+          <w:sz w:val="19"/>
+          <w:szCs w:val="19"/>
+        </w:rPr>
+        <w:t>Spring Professional certification</w:t>
+      </w:r>
+    </w:p>
+    <w:p>
+      <w:pPr>
+        <w:ind w:left="576"/>
+        <w:rPr>
+          <w:rFonts w:ascii="Arial" w:hAnsi="Arial"/>
+          <w:sz w:val="19"/>
+          <w:szCs w:val="19"/>
+        </w:rPr>
+      </w:pPr>
+    </w:p>
+    <w:bookmarkEnd w:id="0"/>
     <w:p>
       <w:pPr>
         <w:pStyle w:val="Heading2"/>
@@ -7001,12 +7046,12 @@
       </w:pPr>
     </w:p>
     <w:sectPr>
-      <w:headerReference w:type="even" r:id="rId11"/>
-      <w:headerReference w:type="default" r:id="rId12"/>
-      <w:footerReference w:type="even" r:id="rId13"/>
-      <w:footerReference w:type="default" r:id="rId14"/>
-      <w:headerReference w:type="first" r:id="rId15"/>
-      <w:footerReference w:type="first" r:id="rId16"/>
+      <w:headerReference w:type="even" r:id="rId12"/>
+      <w:headerReference w:type="default" r:id="rId13"/>
+      <w:footerReference w:type="even" r:id="rId14"/>
+      <w:footerReference w:type="default" r:id="rId15"/>
+      <w:headerReference w:type="first" r:id="rId16"/>
+      <w:footerReference w:type="first" r:id="rId17"/>
       <w:footnotePr>
         <w:pos w:val="beneathText"/>
       </w:footnotePr>
@@ -10691,7 +10736,6 @@
   <w:style w:type="character" w:default="1" w:styleId="DefaultParagraphFont">
     <w:name w:val="Default Paragraph Font"/>
     <w:uiPriority w:val="1"/>
-    <w:semiHidden/>
     <w:unhideWhenUsed/>
   </w:style>
   <w:style w:type="table" w:default="1" w:styleId="TableNormal">
@@ -11860,7 +11904,7 @@
 </file>
 
 <file path=customXml/itemProps1.xml><?xml version="1.0" encoding="utf-8"?>
-<ds:datastoreItem xmlns:ds="http://schemas.openxmlformats.org/officeDocument/2006/customXml" ds:itemID="{F29ED987-7750-CA45-9468-12B9D6F471E3}">
+<ds:datastoreItem xmlns:ds="http://schemas.openxmlformats.org/officeDocument/2006/customXml" ds:itemID="{A5E0B278-1FD0-BC4E-9C3E-EF28B362DA00}">
   <ds:schemaRefs>
     <ds:schemaRef ds:uri="http://schemas.openxmlformats.org/officeDocument/2006/bibliography"/>
   </ds:schemaRefs>

</xml_diff>

<commit_message>
remove APEX for now
</commit_message>
<xml_diff>
--- a/docs/MichaelBronshteynResume_2020.docx
+++ b/docs/MichaelBronshteynResume_2020.docx
@@ -133,8 +133,6 @@
         </w:rPr>
         <w:t>Hands-on AWS Certified Software Engineer with complete Software Development Life-Cycle experience</w:t>
       </w:r>
-      <w:bookmarkStart w:id="0" w:name="_GoBack"/>
-      <w:bookmarkEnd w:id="0"/>
       <w:r>
         <w:rPr>
           <w:rFonts w:ascii="Arial" w:hAnsi="Arial"/>
@@ -1406,6 +1404,15 @@
           <w:szCs w:val="19"/>
         </w:rPr>
       </w:pPr>
+      <w:r>
+        <w:rPr>
+          <w:rFonts w:ascii="Arial" w:hAnsi="Arial"/>
+          <w:b/>
+          <w:sz w:val="19"/>
+          <w:szCs w:val="19"/>
+        </w:rPr>
+        <w:tab/>
+      </w:r>
     </w:p>
     <w:p>
       <w:pPr>
@@ -1417,6 +1424,7 @@
         <w:ind w:left="270" w:hanging="540"/>
         <w:rPr>
           <w:rFonts w:ascii="Arial" w:hAnsi="Arial"/>
+          <w:bCs/>
           <w:sz w:val="19"/>
           <w:szCs w:val="19"/>
         </w:rPr>
@@ -1429,12 +1437,47 @@
           <w:szCs w:val="19"/>
         </w:rPr>
         <w:tab/>
+      </w:r>
+      <w:r>
+        <w:rPr>
+          <w:rFonts w:ascii="Arial" w:hAnsi="Arial"/>
+          <w:b/>
+          <w:sz w:val="19"/>
+          <w:szCs w:val="19"/>
+        </w:rPr>
+        <w:tab/>
+      </w:r>
+      <w:r>
+        <w:rPr>
+          <w:rFonts w:ascii="Arial" w:hAnsi="Arial"/>
+          <w:bCs/>
+          <w:sz w:val="19"/>
+          <w:szCs w:val="19"/>
+        </w:rPr>
+        <w:t xml:space="preserve">May 2019 – </w:t>
+      </w:r>
+      <w:r>
+        <w:rPr>
+          <w:rFonts w:ascii="Arial" w:hAnsi="Arial"/>
+          <w:bCs/>
+          <w:sz w:val="19"/>
+          <w:szCs w:val="19"/>
+        </w:rPr>
+        <w:t>Dec 2019</w:t>
+      </w:r>
+      <w:r>
+        <w:rPr>
+          <w:rFonts w:ascii="Arial" w:hAnsi="Arial"/>
+          <w:bCs/>
+          <w:sz w:val="19"/>
+          <w:szCs w:val="19"/>
+        </w:rPr>
         <w:t xml:space="preserve"> </w:t>
       </w:r>
       <w:r>
         <w:rPr>
           <w:rFonts w:ascii="Arial" w:hAnsi="Arial"/>
-          <w:b/>
+          <w:bCs/>
           <w:sz w:val="19"/>
           <w:szCs w:val="19"/>
         </w:rPr>
@@ -1443,37 +1486,49 @@
       <w:r>
         <w:rPr>
           <w:rFonts w:ascii="Arial" w:hAnsi="Arial"/>
-          <w:sz w:val="19"/>
-          <w:szCs w:val="19"/>
-        </w:rPr>
-        <w:t>Dec 2019 – Present</w:t>
-      </w:r>
-      <w:r>
-        <w:rPr>
-          <w:rFonts w:ascii="Arial" w:hAnsi="Arial"/>
-          <w:b/>
-          <w:sz w:val="19"/>
-          <w:szCs w:val="19"/>
-        </w:rPr>
-        <w:tab/>
-      </w:r>
-      <w:r>
-        <w:rPr>
-          <w:rFonts w:ascii="Arial" w:hAnsi="Arial"/>
-          <w:b/>
-          <w:sz w:val="19"/>
-          <w:szCs w:val="19"/>
-        </w:rPr>
-        <w:tab/>
-        <w:t xml:space="preserve">Technical Screener – Part Time, Apex Systems, </w:t>
-      </w:r>
-      <w:r>
-        <w:rPr>
-          <w:rFonts w:ascii="Arial" w:hAnsi="Arial"/>
-          <w:sz w:val="19"/>
-          <w:szCs w:val="19"/>
-        </w:rPr>
-        <w:t>San Diego, CA</w:t>
+          <w:b/>
+          <w:sz w:val="19"/>
+          <w:szCs w:val="19"/>
+        </w:rPr>
+        <w:t>Software Engineering Consultant</w:t>
+      </w:r>
+      <w:r>
+        <w:rPr>
+          <w:rFonts w:ascii="Arial" w:hAnsi="Arial"/>
+          <w:bCs/>
+          <w:sz w:val="19"/>
+          <w:szCs w:val="19"/>
+        </w:rPr>
+        <w:t xml:space="preserve">, </w:t>
+      </w:r>
+      <w:proofErr w:type="spellStart"/>
+      <w:r>
+        <w:rPr>
+          <w:rFonts w:ascii="Arial" w:hAnsi="Arial"/>
+          <w:b/>
+          <w:sz w:val="19"/>
+          <w:szCs w:val="19"/>
+        </w:rPr>
+        <w:t>GuidedChoice</w:t>
+      </w:r>
+      <w:proofErr w:type="spellEnd"/>
+      <w:r>
+        <w:rPr>
+          <w:rFonts w:ascii="Arial" w:hAnsi="Arial"/>
+          <w:b/>
+          <w:sz w:val="19"/>
+          <w:szCs w:val="19"/>
+        </w:rPr>
+        <w:t>,</w:t>
+      </w:r>
+      <w:r>
+        <w:rPr>
+          <w:rFonts w:ascii="Arial" w:hAnsi="Arial"/>
+          <w:bCs/>
+          <w:sz w:val="19"/>
+          <w:szCs w:val="19"/>
+        </w:rPr>
+        <w:t xml:space="preserve"> San Diego, CA</w:t>
       </w:r>
     </w:p>
     <w:p>
@@ -1486,6 +1541,7 @@
         <w:ind w:left="270" w:hanging="540"/>
         <w:rPr>
           <w:rFonts w:ascii="Arial" w:hAnsi="Arial"/>
+          <w:bCs/>
           <w:sz w:val="19"/>
           <w:szCs w:val="19"/>
         </w:rPr>
@@ -1513,10 +1569,20 @@
       <w:r>
         <w:rPr>
           <w:rFonts w:ascii="Arial" w:hAnsi="Arial"/>
-          <w:sz w:val="19"/>
-          <w:szCs w:val="19"/>
-        </w:rPr>
-        <w:t>Interview potential job candidates in following areas: Core Java, Spring Core, Spring MVC, AWS</w:t>
+          <w:bCs/>
+          <w:sz w:val="19"/>
+          <w:szCs w:val="19"/>
+        </w:rPr>
+        <w:t>Refactoring legacy</w:t>
+      </w:r>
+      <w:r>
+        <w:rPr>
+          <w:rFonts w:ascii="Arial" w:hAnsi="Arial"/>
+          <w:bCs/>
+          <w:sz w:val="19"/>
+          <w:szCs w:val="19"/>
+        </w:rPr>
+        <w:t xml:space="preserve"> monolithic application into Event Driven application with Spring Cloud Microservices and Kafka.</w:t>
       </w:r>
     </w:p>
     <w:p>
@@ -1533,55 +1599,6 @@
         </w:tabs>
         <w:rPr>
           <w:rFonts w:ascii="Arial" w:hAnsi="Arial"/>
-          <w:b/>
-          <w:sz w:val="19"/>
-          <w:szCs w:val="19"/>
-        </w:rPr>
-      </w:pPr>
-      <w:r>
-        <w:rPr>
-          <w:rFonts w:ascii="Arial" w:hAnsi="Arial"/>
-          <w:sz w:val="19"/>
-          <w:szCs w:val="19"/>
-        </w:rPr>
-        <w:t>All interviews are conducted remotely over the phone.</w:t>
-      </w:r>
-    </w:p>
-    <w:p>
-      <w:pPr>
-        <w:tabs>
-          <w:tab w:val="left" w:pos="180"/>
-          <w:tab w:val="left" w:pos="630"/>
-          <w:tab w:val="left" w:pos="810"/>
-        </w:tabs>
-        <w:ind w:left="270" w:hanging="540"/>
-        <w:rPr>
-          <w:rFonts w:ascii="Arial" w:hAnsi="Arial"/>
-          <w:b/>
-          <w:sz w:val="19"/>
-          <w:szCs w:val="19"/>
-        </w:rPr>
-      </w:pPr>
-      <w:r>
-        <w:rPr>
-          <w:rFonts w:ascii="Arial" w:hAnsi="Arial"/>
-          <w:b/>
-          <w:sz w:val="19"/>
-          <w:szCs w:val="19"/>
-        </w:rPr>
-        <w:tab/>
-      </w:r>
-    </w:p>
-    <w:p>
-      <w:pPr>
-        <w:tabs>
-          <w:tab w:val="left" w:pos="180"/>
-          <w:tab w:val="left" w:pos="630"/>
-          <w:tab w:val="left" w:pos="810"/>
-        </w:tabs>
-        <w:ind w:left="270" w:hanging="540"/>
-        <w:rPr>
-          <w:rFonts w:ascii="Arial" w:hAnsi="Arial"/>
           <w:bCs/>
           <w:sz w:val="19"/>
           <w:szCs w:val="19"/>
@@ -1590,29 +1607,11 @@
       <w:r>
         <w:rPr>
           <w:rFonts w:ascii="Arial" w:hAnsi="Arial"/>
-          <w:b/>
-          <w:sz w:val="19"/>
-          <w:szCs w:val="19"/>
-        </w:rPr>
-        <w:tab/>
-      </w:r>
-      <w:r>
-        <w:rPr>
-          <w:rFonts w:ascii="Arial" w:hAnsi="Arial"/>
-          <w:b/>
-          <w:sz w:val="19"/>
-          <w:szCs w:val="19"/>
-        </w:rPr>
-        <w:tab/>
-      </w:r>
-      <w:r>
-        <w:rPr>
-          <w:rFonts w:ascii="Arial" w:hAnsi="Arial"/>
           <w:bCs/>
           <w:sz w:val="19"/>
           <w:szCs w:val="19"/>
         </w:rPr>
-        <w:t xml:space="preserve">May 2019 – </w:t>
+        <w:t>Config Server, Eureka Discovery, Feign, Ribbon Load Balancer, Cloud Gateway, Cloud Bus, Spring Data JPA,</w:t>
       </w:r>
       <w:r>
         <w:rPr>
@@ -1621,7 +1620,7 @@
           <w:sz w:val="19"/>
           <w:szCs w:val="19"/>
         </w:rPr>
-        <w:t>Dec 2019</w:t>
+        <w:t xml:space="preserve"> </w:t>
       </w:r>
       <w:r>
         <w:rPr>
@@ -1630,8 +1629,9 @@
           <w:sz w:val="19"/>
           <w:szCs w:val="19"/>
         </w:rPr>
-        <w:t xml:space="preserve"> </w:t>
-      </w:r>
+        <w:t>Actuator and Micrometer, Spring Security, Sleuth/</w:t>
+      </w:r>
+      <w:proofErr w:type="spellStart"/>
       <w:r>
         <w:rPr>
           <w:rFonts w:ascii="Arial" w:hAnsi="Arial"/>
@@ -1639,17 +1639,9 @@
           <w:sz w:val="19"/>
           <w:szCs w:val="19"/>
         </w:rPr>
-        <w:tab/>
-      </w:r>
-      <w:r>
-        <w:rPr>
-          <w:rFonts w:ascii="Arial" w:hAnsi="Arial"/>
-          <w:b/>
-          <w:sz w:val="19"/>
-          <w:szCs w:val="19"/>
-        </w:rPr>
-        <w:t>Software Engineering Consultant</w:t>
-      </w:r>
+        <w:t>Zipkin</w:t>
+      </w:r>
+      <w:proofErr w:type="spellEnd"/>
       <w:r>
         <w:rPr>
           <w:rFonts w:ascii="Arial" w:hAnsi="Arial"/>
@@ -1657,27 +1649,7 @@
           <w:sz w:val="19"/>
           <w:szCs w:val="19"/>
         </w:rPr>
-        <w:t xml:space="preserve">, </w:t>
-      </w:r>
-      <w:proofErr w:type="spellStart"/>
-      <w:r>
-        <w:rPr>
-          <w:rFonts w:ascii="Arial" w:hAnsi="Arial"/>
-          <w:b/>
-          <w:sz w:val="19"/>
-          <w:szCs w:val="19"/>
-        </w:rPr>
-        <w:t>GuidedChoice</w:t>
-      </w:r>
-      <w:proofErr w:type="spellEnd"/>
-      <w:r>
-        <w:rPr>
-          <w:rFonts w:ascii="Arial" w:hAnsi="Arial"/>
-          <w:b/>
-          <w:sz w:val="19"/>
-          <w:szCs w:val="19"/>
-        </w:rPr>
-        <w:t>,</w:t>
+        <w:t xml:space="preserve">, Docker, </w:t>
       </w:r>
       <w:r>
         <w:rPr>
@@ -1686,24 +1658,17 @@
           <w:sz w:val="19"/>
           <w:szCs w:val="19"/>
         </w:rPr>
-        <w:t xml:space="preserve"> San Diego, CA</w:t>
-      </w:r>
-    </w:p>
-    <w:p>
-      <w:pPr>
-        <w:tabs>
-          <w:tab w:val="left" w:pos="180"/>
-          <w:tab w:val="left" w:pos="630"/>
-          <w:tab w:val="left" w:pos="810"/>
-        </w:tabs>
-        <w:ind w:left="270" w:hanging="540"/>
+        <w:t>Spring Boot</w:t>
+      </w:r>
+      <w:r>
         <w:rPr>
           <w:rFonts w:ascii="Arial" w:hAnsi="Arial"/>
           <w:bCs/>
           <w:sz w:val="19"/>
           <w:szCs w:val="19"/>
         </w:rPr>
-      </w:pPr>
+        <w:t xml:space="preserve"> Quartz Scheduler</w:t>
+      </w:r>
     </w:p>
     <w:p>
       <w:pPr>
@@ -1731,16 +1696,7 @@
           <w:sz w:val="19"/>
           <w:szCs w:val="19"/>
         </w:rPr>
-        <w:t>Refactoring legacy</w:t>
-      </w:r>
-      <w:r>
-        <w:rPr>
-          <w:rFonts w:ascii="Arial" w:hAnsi="Arial"/>
-          <w:bCs/>
-          <w:sz w:val="19"/>
-          <w:szCs w:val="19"/>
-        </w:rPr>
-        <w:t xml:space="preserve"> monolithic application into Event Driven application with Spring Cloud Microservices and Kafka.</w:t>
+        <w:t>Spring Boot unit testing.  Integration tests with Postman and Newman.</w:t>
       </w:r>
     </w:p>
     <w:p>
@@ -1769,120 +1725,6 @@
           <w:sz w:val="19"/>
           <w:szCs w:val="19"/>
         </w:rPr>
-        <w:t>Config Server, Eureka Discovery, Feign, Ribbon Load Balancer, Cloud Gateway, Cloud Bus, Spring Data JPA,</w:t>
-      </w:r>
-      <w:r>
-        <w:rPr>
-          <w:rFonts w:ascii="Arial" w:hAnsi="Arial"/>
-          <w:bCs/>
-          <w:sz w:val="19"/>
-          <w:szCs w:val="19"/>
-        </w:rPr>
-        <w:t xml:space="preserve"> </w:t>
-      </w:r>
-      <w:r>
-        <w:rPr>
-          <w:rFonts w:ascii="Arial" w:hAnsi="Arial"/>
-          <w:bCs/>
-          <w:sz w:val="19"/>
-          <w:szCs w:val="19"/>
-        </w:rPr>
-        <w:t>Actuator and Micrometer, Spring Security, Sleuth/</w:t>
-      </w:r>
-      <w:proofErr w:type="spellStart"/>
-      <w:r>
-        <w:rPr>
-          <w:rFonts w:ascii="Arial" w:hAnsi="Arial"/>
-          <w:bCs/>
-          <w:sz w:val="19"/>
-          <w:szCs w:val="19"/>
-        </w:rPr>
-        <w:t>Zipkin</w:t>
-      </w:r>
-      <w:proofErr w:type="spellEnd"/>
-      <w:r>
-        <w:rPr>
-          <w:rFonts w:ascii="Arial" w:hAnsi="Arial"/>
-          <w:bCs/>
-          <w:sz w:val="19"/>
-          <w:szCs w:val="19"/>
-        </w:rPr>
-        <w:t xml:space="preserve">, Docker, </w:t>
-      </w:r>
-      <w:r>
-        <w:rPr>
-          <w:rFonts w:ascii="Arial" w:hAnsi="Arial"/>
-          <w:bCs/>
-          <w:sz w:val="19"/>
-          <w:szCs w:val="19"/>
-        </w:rPr>
-        <w:t>Spring Boot</w:t>
-      </w:r>
-      <w:r>
-        <w:rPr>
-          <w:rFonts w:ascii="Arial" w:hAnsi="Arial"/>
-          <w:bCs/>
-          <w:sz w:val="19"/>
-          <w:szCs w:val="19"/>
-        </w:rPr>
-        <w:t xml:space="preserve"> Quartz Scheduler</w:t>
-      </w:r>
-    </w:p>
-    <w:p>
-      <w:pPr>
-        <w:pStyle w:val="ListParagraph"/>
-        <w:numPr>
-          <w:ilvl w:val="0"/>
-          <w:numId w:val="34"/>
-        </w:numPr>
-        <w:tabs>
-          <w:tab w:val="left" w:pos="180"/>
-          <w:tab w:val="left" w:pos="630"/>
-          <w:tab w:val="left" w:pos="810"/>
-        </w:tabs>
-        <w:rPr>
-          <w:rFonts w:ascii="Arial" w:hAnsi="Arial"/>
-          <w:bCs/>
-          <w:sz w:val="19"/>
-          <w:szCs w:val="19"/>
-        </w:rPr>
-      </w:pPr>
-      <w:r>
-        <w:rPr>
-          <w:rFonts w:ascii="Arial" w:hAnsi="Arial"/>
-          <w:bCs/>
-          <w:sz w:val="19"/>
-          <w:szCs w:val="19"/>
-        </w:rPr>
-        <w:t>Spring Boot unit testing.  Integration tests with Postman and Newman.</w:t>
-      </w:r>
-    </w:p>
-    <w:p>
-      <w:pPr>
-        <w:pStyle w:val="ListParagraph"/>
-        <w:numPr>
-          <w:ilvl w:val="0"/>
-          <w:numId w:val="34"/>
-        </w:numPr>
-        <w:tabs>
-          <w:tab w:val="left" w:pos="180"/>
-          <w:tab w:val="left" w:pos="630"/>
-          <w:tab w:val="left" w:pos="810"/>
-        </w:tabs>
-        <w:rPr>
-          <w:rFonts w:ascii="Arial" w:hAnsi="Arial"/>
-          <w:bCs/>
-          <w:sz w:val="19"/>
-          <w:szCs w:val="19"/>
-        </w:rPr>
-      </w:pPr>
-      <w:r>
-        <w:rPr>
-          <w:rFonts w:ascii="Arial" w:hAnsi="Arial"/>
-          <w:bCs/>
-          <w:sz w:val="19"/>
-          <w:szCs w:val="19"/>
-        </w:rPr>
         <w:t xml:space="preserve">Kafka Streams, Spring Cloud Streams Kafka.  </w:t>
       </w:r>
     </w:p>
@@ -2811,30 +2653,22 @@
           <w:tab w:val="left" w:pos="810"/>
           <w:tab w:val="left" w:pos="2880"/>
         </w:tabs>
-        <w:ind w:left="-270" w:firstLine="450"/>
-        <w:rPr>
-          <w:rFonts w:ascii="Arial" w:hAnsi="Arial"/>
-          <w:b/>
-          <w:sz w:val="19"/>
-          <w:szCs w:val="19"/>
-        </w:rPr>
-      </w:pPr>
-      <w:r>
-        <w:rPr>
-          <w:rFonts w:ascii="Arial" w:hAnsi="Arial"/>
-          <w:b/>
-          <w:sz w:val="19"/>
-          <w:szCs w:val="19"/>
-        </w:rPr>
-        <w:br w:type="page"/>
-      </w:r>
-      <w:r>
-        <w:rPr>
-          <w:rFonts w:ascii="Arial" w:hAnsi="Arial"/>
-          <w:sz w:val="19"/>
-          <w:szCs w:val="19"/>
-        </w:rPr>
-        <w:lastRenderedPageBreak/>
+        <w:ind w:left="270"/>
+        <w:rPr>
+          <w:rFonts w:ascii="Arial" w:hAnsi="Arial"/>
+          <w:b/>
+          <w:sz w:val="19"/>
+          <w:szCs w:val="19"/>
+        </w:rPr>
+      </w:pPr>
+      <w:bookmarkStart w:id="0" w:name="_GoBack"/>
+      <w:bookmarkEnd w:id="0"/>
+      <w:r>
+        <w:rPr>
+          <w:rFonts w:ascii="Arial" w:hAnsi="Arial"/>
+          <w:sz w:val="19"/>
+          <w:szCs w:val="19"/>
+        </w:rPr>
         <w:t>Aug. 2016</w:t>
       </w:r>
       <w:r>
@@ -3027,6 +2861,7 @@
           <w:sz w:val="19"/>
           <w:szCs w:val="19"/>
         </w:rPr>
+        <w:lastRenderedPageBreak/>
         <w:tab/>
       </w:r>
       <w:r>
@@ -11806,7 +11641,7 @@
 </file>
 
 <file path=customXml/itemProps1.xml><?xml version="1.0" encoding="utf-8"?>
-<ds:datastoreItem xmlns:ds="http://schemas.openxmlformats.org/officeDocument/2006/customXml" ds:itemID="{395EF0DA-BA66-4349-9947-9B3BF26293C7}">
+<ds:datastoreItem xmlns:ds="http://schemas.openxmlformats.org/officeDocument/2006/customXml" ds:itemID="{9B75E35A-9B4C-0A46-B034-1B081E3A5562}">
   <ds:schemaRefs>
     <ds:schemaRef ds:uri="http://schemas.openxmlformats.org/officeDocument/2006/bibliography"/>
   </ds:schemaRefs>

</xml_diff>

<commit_message>
update formatting and remove redundant 'java'
</commit_message>
<xml_diff>
--- a/docs/MichaelBronshteynResume_2020.docx
+++ b/docs/MichaelBronshteynResume_2020.docx
@@ -1585,14 +1585,48 @@
         </w:rPr>
         <w:t xml:space="preserve"> monolithic application into Event Driven application with Spring Cloud Microservices and</w:t>
       </w:r>
-      <w:r>
+    </w:p>
+    <w:p>
+      <w:pPr>
+        <w:tabs>
+          <w:tab w:val="left" w:pos="180"/>
+          <w:tab w:val="left" w:pos="630"/>
+          <w:tab w:val="left" w:pos="810"/>
+        </w:tabs>
+        <w:ind w:left="270"/>
         <w:rPr>
           <w:rFonts w:ascii="Arial" w:hAnsi="Arial"/>
           <w:bCs/>
           <w:sz w:val="19"/>
           <w:szCs w:val="19"/>
         </w:rPr>
-        <w:t xml:space="preserve"> Kafka</w:t>
+      </w:pPr>
+      <w:r>
+        <w:rPr>
+          <w:rFonts w:ascii="Arial" w:hAnsi="Arial"/>
+          <w:bCs/>
+          <w:sz w:val="19"/>
+          <w:szCs w:val="19"/>
+        </w:rPr>
+        <w:t xml:space="preserve"> </w:t>
+      </w:r>
+      <w:r>
+        <w:rPr>
+          <w:rFonts w:ascii="Arial" w:hAnsi="Arial"/>
+          <w:bCs/>
+          <w:sz w:val="19"/>
+          <w:szCs w:val="19"/>
+        </w:rPr>
+        <w:tab/>
+      </w:r>
+      <w:r>
+        <w:rPr>
+          <w:rFonts w:ascii="Arial" w:hAnsi="Arial"/>
+          <w:bCs/>
+          <w:sz w:val="19"/>
+          <w:szCs w:val="19"/>
+        </w:rPr>
+        <w:t>Kafka</w:t>
       </w:r>
       <w:r>
         <w:rPr>
@@ -1649,15 +1683,96 @@
           <w:sz w:val="19"/>
           <w:szCs w:val="19"/>
         </w:rPr>
-        <w:t>Config Server, Eureka Discovery, Feign, Ribbon Load Balancer, Cloud Gateway, Cloud Bus, Spring Data JPA,</w:t>
-      </w:r>
-      <w:r>
+        <w:t>Config Server, Eureka Discovery, Feign, Ribbon Load Balancer, Cloud Gateway, Cloud Bus,</w:t>
+      </w:r>
+    </w:p>
+    <w:p>
+      <w:pPr>
+        <w:tabs>
+          <w:tab w:val="left" w:pos="180"/>
+          <w:tab w:val="left" w:pos="630"/>
+          <w:tab w:val="left" w:pos="810"/>
+        </w:tabs>
+        <w:ind w:left="630"/>
         <w:rPr>
           <w:rFonts w:ascii="Arial" w:hAnsi="Arial"/>
           <w:bCs/>
           <w:sz w:val="19"/>
           <w:szCs w:val="19"/>
         </w:rPr>
+      </w:pPr>
+      <w:r>
+        <w:rPr>
+          <w:rFonts w:ascii="Arial" w:hAnsi="Arial"/>
+          <w:bCs/>
+          <w:sz w:val="19"/>
+          <w:szCs w:val="19"/>
+        </w:rPr>
+        <w:t>Spring Data JPA, Actuator and Micrometer, Spring Security, Sleuth/</w:t>
+      </w:r>
+      <w:proofErr w:type="spellStart"/>
+      <w:r>
+        <w:rPr>
+          <w:rFonts w:ascii="Arial" w:hAnsi="Arial"/>
+          <w:bCs/>
+          <w:sz w:val="19"/>
+          <w:szCs w:val="19"/>
+        </w:rPr>
+        <w:t>Zipkin</w:t>
+      </w:r>
+      <w:proofErr w:type="spellEnd"/>
+      <w:r>
+        <w:rPr>
+          <w:rFonts w:ascii="Arial" w:hAnsi="Arial"/>
+          <w:bCs/>
+          <w:sz w:val="19"/>
+          <w:szCs w:val="19"/>
+        </w:rPr>
+        <w:t xml:space="preserve">, Docker, </w:t>
+      </w:r>
+    </w:p>
+    <w:p>
+      <w:pPr>
+        <w:tabs>
+          <w:tab w:val="left" w:pos="180"/>
+          <w:tab w:val="left" w:pos="630"/>
+          <w:tab w:val="left" w:pos="810"/>
+        </w:tabs>
+        <w:ind w:left="630"/>
+        <w:rPr>
+          <w:rFonts w:ascii="Arial" w:hAnsi="Arial"/>
+          <w:bCs/>
+          <w:sz w:val="19"/>
+          <w:szCs w:val="19"/>
+        </w:rPr>
+      </w:pPr>
+      <w:bookmarkStart w:id="0" w:name="_GoBack"/>
+      <w:bookmarkEnd w:id="0"/>
+      <w:r>
+        <w:rPr>
+          <w:rFonts w:ascii="Arial" w:hAnsi="Arial"/>
+          <w:bCs/>
+          <w:sz w:val="19"/>
+          <w:szCs w:val="19"/>
+        </w:rPr>
+        <w:t>Spring Boot</w:t>
+      </w:r>
+      <w:r>
+        <w:rPr>
+          <w:rFonts w:ascii="Arial" w:hAnsi="Arial"/>
+          <w:bCs/>
+          <w:sz w:val="19"/>
+          <w:szCs w:val="19"/>
+        </w:rPr>
+        <w:t xml:space="preserve"> Quartz</w:t>
+      </w:r>
+      <w:r>
+        <w:rPr>
+          <w:rFonts w:ascii="Arial" w:hAnsi="Arial"/>
+          <w:bCs/>
+          <w:sz w:val="19"/>
+          <w:szCs w:val="19"/>
+        </w:rPr>
         <w:t xml:space="preserve"> </w:t>
       </w:r>
       <w:r>
@@ -1667,9 +1782,8 @@
           <w:sz w:val="19"/>
           <w:szCs w:val="19"/>
         </w:rPr>
-        <w:t>Actuator and Micrometer, Spring Security, Sleuth/</w:t>
-      </w:r>
-      <w:proofErr w:type="spellStart"/>
+        <w:t>Scheduler</w:t>
+      </w:r>
       <w:r>
         <w:rPr>
           <w:rFonts w:ascii="Arial" w:hAnsi="Arial"/>
@@ -1677,44 +1791,7 @@
           <w:sz w:val="19"/>
           <w:szCs w:val="19"/>
         </w:rPr>
-        <w:t>Zipkin</w:t>
-      </w:r>
-      <w:proofErr w:type="spellEnd"/>
-      <w:r>
-        <w:rPr>
-          <w:rFonts w:ascii="Arial" w:hAnsi="Arial"/>
-          <w:bCs/>
-          <w:sz w:val="19"/>
-          <w:szCs w:val="19"/>
-        </w:rPr>
-        <w:t xml:space="preserve">, Docker, </w:t>
-      </w:r>
-      <w:r>
-        <w:rPr>
-          <w:rFonts w:ascii="Arial" w:hAnsi="Arial"/>
-          <w:bCs/>
-          <w:sz w:val="19"/>
-          <w:szCs w:val="19"/>
-        </w:rPr>
-        <w:t>Spring Boot</w:t>
-      </w:r>
-      <w:r>
-        <w:rPr>
-          <w:rFonts w:ascii="Arial" w:hAnsi="Arial"/>
-          <w:bCs/>
-          <w:sz w:val="19"/>
-          <w:szCs w:val="19"/>
-        </w:rPr>
-        <w:t xml:space="preserve"> Quartz Scheduler</w:t>
-      </w:r>
-      <w:r>
-        <w:rPr>
-          <w:rFonts w:ascii="Arial" w:hAnsi="Arial"/>
-          <w:bCs/>
-          <w:sz w:val="19"/>
-          <w:szCs w:val="19"/>
-        </w:rPr>
-        <w:t>, Java.</w:t>
+        <w:t>.</w:t>
       </w:r>
     </w:p>
     <w:p>
@@ -1775,8 +1852,6 @@
         </w:rPr>
         <w:t xml:space="preserve">Kafka Streams, Spring Cloud Streams Kafka. </w:t>
       </w:r>
-      <w:bookmarkStart w:id="0" w:name="_GoBack"/>
-      <w:bookmarkEnd w:id="0"/>
     </w:p>
     <w:p>
       <w:pPr>
@@ -10399,6 +10474,7 @@
   <w:style w:type="character" w:default="1" w:styleId="DefaultParagraphFont">
     <w:name w:val="Default Paragraph Font"/>
     <w:uiPriority w:val="1"/>
+    <w:semiHidden/>
     <w:unhideWhenUsed/>
   </w:style>
   <w:style w:type="table" w:default="1" w:styleId="TableNormal">
@@ -11567,7 +11643,7 @@
 </file>
 
 <file path=customXml/itemProps1.xml><?xml version="1.0" encoding="utf-8"?>
-<ds:datastoreItem xmlns:ds="http://schemas.openxmlformats.org/officeDocument/2006/customXml" ds:itemID="{9120C916-D210-D54C-8F59-5704C261FCC7}">
+<ds:datastoreItem xmlns:ds="http://schemas.openxmlformats.org/officeDocument/2006/customXml" ds:itemID="{A30DDF63-8C30-624F-8804-E5EE47FDBA1D}">
   <ds:schemaRefs>
     <ds:schemaRef ds:uri="http://schemas.openxmlformats.org/officeDocument/2006/bibliography"/>
   </ds:schemaRefs>

</xml_diff>

<commit_message>
update with Kubernetes Certificate
</commit_message>
<xml_diff>
--- a/docs/MichaelBronshteynResume_2020.docx
+++ b/docs/MichaelBronshteynResume_2020.docx
@@ -131,7 +131,25 @@
           <w:sz w:val="19"/>
           <w:szCs w:val="19"/>
         </w:rPr>
-        <w:t>AWS Certified Software Engineer with complete Software Development Life-Cycle experience</w:t>
+        <w:t xml:space="preserve">AWS </w:t>
+      </w:r>
+      <w:r>
+        <w:rPr>
+          <w:rFonts w:ascii="Arial" w:hAnsi="Arial"/>
+          <w:bCs/>
+          <w:sz w:val="19"/>
+          <w:szCs w:val="19"/>
+        </w:rPr>
+        <w:t xml:space="preserve">and Kubernetes </w:t>
+      </w:r>
+      <w:r>
+        <w:rPr>
+          <w:rFonts w:ascii="Arial" w:hAnsi="Arial"/>
+          <w:bCs/>
+          <w:sz w:val="19"/>
+          <w:szCs w:val="19"/>
+        </w:rPr>
+        <w:t>Certified Software Engineer with complete Software Development Life-Cycle experience</w:t>
       </w:r>
     </w:p>
     <w:p>
@@ -1079,7 +1097,31 @@
           <w:sz w:val="19"/>
           <w:szCs w:val="19"/>
         </w:rPr>
-        <w:t>Work as individual contributor or lead a team of developers.</w:t>
+        <w:t xml:space="preserve">Work </w:t>
+      </w:r>
+      <w:r>
+        <w:rPr>
+          <w:rFonts w:ascii="Arial" w:hAnsi="Arial"/>
+          <w:sz w:val="19"/>
+          <w:szCs w:val="19"/>
+        </w:rPr>
+        <w:t xml:space="preserve">well </w:t>
+      </w:r>
+      <w:r>
+        <w:rPr>
+          <w:rFonts w:ascii="Arial" w:hAnsi="Arial"/>
+          <w:sz w:val="19"/>
+          <w:szCs w:val="19"/>
+        </w:rPr>
+        <w:t xml:space="preserve">as individual contributor or </w:t>
+      </w:r>
+      <w:r>
+        <w:rPr>
+          <w:rFonts w:ascii="Arial" w:hAnsi="Arial"/>
+          <w:sz w:val="19"/>
+          <w:szCs w:val="19"/>
+        </w:rPr>
+        <w:t>a team lead</w:t>
       </w:r>
     </w:p>
     <w:p>
@@ -1139,15 +1181,39 @@
           <w:sz w:val="19"/>
           <w:szCs w:val="19"/>
         </w:rPr>
-        <w:t>Collaboration</w:t>
-      </w:r>
-      <w:r>
-        <w:rPr>
-          <w:rFonts w:ascii="Arial" w:hAnsi="Arial"/>
-          <w:sz w:val="19"/>
-          <w:szCs w:val="19"/>
-        </w:rPr>
-        <w:t xml:space="preserve"> with Project Stakeholders, System Design</w:t>
+        <w:t>Collaborat</w:t>
+      </w:r>
+      <w:r>
+        <w:rPr>
+          <w:rFonts w:ascii="Arial" w:hAnsi="Arial"/>
+          <w:sz w:val="19"/>
+          <w:szCs w:val="19"/>
+        </w:rPr>
+        <w:t>e</w:t>
+      </w:r>
+      <w:r>
+        <w:rPr>
+          <w:rFonts w:ascii="Arial" w:hAnsi="Arial"/>
+          <w:sz w:val="19"/>
+          <w:szCs w:val="19"/>
+        </w:rPr>
+        <w:t xml:space="preserve"> with Project Stakeholders</w:t>
+      </w:r>
+      <w:r>
+        <w:rPr>
+          <w:rFonts w:ascii="Arial" w:hAnsi="Arial"/>
+          <w:sz w:val="19"/>
+          <w:szCs w:val="19"/>
+        </w:rPr>
+        <w:t xml:space="preserve"> on </w:t>
+      </w:r>
+      <w:r>
+        <w:rPr>
+          <w:rFonts w:ascii="Arial" w:hAnsi="Arial"/>
+          <w:sz w:val="19"/>
+          <w:szCs w:val="19"/>
+        </w:rPr>
+        <w:t>System Design</w:t>
       </w:r>
     </w:p>
     <w:p>
@@ -1201,44 +1267,6 @@
           <w:szCs w:val="19"/>
         </w:rPr>
         <w:t>problem solving and communication skills</w:t>
-      </w:r>
-    </w:p>
-    <w:p>
-      <w:pPr>
-        <w:tabs>
-          <w:tab w:val="left" w:pos="2160"/>
-        </w:tabs>
-        <w:ind w:left="270" w:hanging="540"/>
-        <w:rPr>
-          <w:rFonts w:ascii="Arial" w:hAnsi="Arial"/>
-          <w:sz w:val="19"/>
-          <w:szCs w:val="19"/>
-        </w:rPr>
-      </w:pPr>
-      <w:r>
-        <w:rPr>
-          <w:rFonts w:ascii="Arial" w:hAnsi="Arial"/>
-          <w:sz w:val="19"/>
-          <w:szCs w:val="19"/>
-        </w:rPr>
-        <w:tab/>
-      </w:r>
-      <w:r>
-        <w:rPr>
-          <w:rFonts w:ascii="Arial" w:hAnsi="Arial"/>
-          <w:sz w:val="19"/>
-          <w:szCs w:val="19"/>
-        </w:rPr>
-        <w:tab/>
-        <w:t xml:space="preserve">Work well independently and </w:t>
-      </w:r>
-      <w:r>
-        <w:rPr>
-          <w:rFonts w:ascii="Arial" w:hAnsi="Arial"/>
-          <w:sz w:val="19"/>
-          <w:szCs w:val="19"/>
-        </w:rPr>
-        <w:t>in a Team</w:t>
       </w:r>
     </w:p>
     <w:p>
@@ -6500,6 +6528,131 @@
         </w:rPr>
         <w:t>Moldova</w:t>
       </w:r>
+    </w:p>
+    <w:p>
+      <w:pPr>
+        <w:ind w:hanging="720"/>
+        <w:rPr>
+          <w:rFonts w:ascii="Arial" w:hAnsi="Arial"/>
+          <w:sz w:val="19"/>
+          <w:szCs w:val="19"/>
+        </w:rPr>
+      </w:pPr>
+      <w:r>
+        <w:rPr>
+          <w:rFonts w:ascii="Arial" w:hAnsi="Arial"/>
+          <w:noProof/>
+          <w:sz w:val="19"/>
+          <w:szCs w:val="19"/>
+        </w:rPr>
+        <w:drawing>
+          <wp:anchor distT="0" distB="0" distL="114300" distR="114300" simplePos="0" relativeHeight="251665920" behindDoc="1" locked="0" layoutInCell="1" allowOverlap="1" wp14:anchorId="56C13313" wp14:editId="62A8ACC9">
+            <wp:simplePos x="0" y="0"/>
+            <wp:positionH relativeFrom="column">
+              <wp:posOffset>388146</wp:posOffset>
+            </wp:positionH>
+            <wp:positionV relativeFrom="paragraph">
+              <wp:posOffset>137160</wp:posOffset>
+            </wp:positionV>
+            <wp:extent cx="402590" cy="394970"/>
+            <wp:effectExtent l="0" t="0" r="3810" b="0"/>
+            <wp:wrapTight wrapText="bothSides">
+              <wp:wrapPolygon edited="0">
+                <wp:start x="8858" y="0"/>
+                <wp:lineTo x="2044" y="2778"/>
+                <wp:lineTo x="681" y="4862"/>
+                <wp:lineTo x="0" y="12502"/>
+                <wp:lineTo x="0" y="14585"/>
+                <wp:lineTo x="4088" y="20836"/>
+                <wp:lineTo x="17035" y="20836"/>
+                <wp:lineTo x="21123" y="14585"/>
+                <wp:lineTo x="21123" y="5556"/>
+                <wp:lineTo x="19079" y="2778"/>
+                <wp:lineTo x="12265" y="0"/>
+                <wp:lineTo x="8858" y="0"/>
+              </wp:wrapPolygon>
+            </wp:wrapTight>
+            <wp:docPr id="6" name="Picture 6"/>
+            <wp:cNvGraphicFramePr>
+              <a:graphicFrameLocks xmlns:a="http://schemas.openxmlformats.org/drawingml/2006/main" noChangeAspect="1"/>
+            </wp:cNvGraphicFramePr>
+            <a:graphic xmlns:a="http://schemas.openxmlformats.org/drawingml/2006/main">
+              <a:graphicData uri="http://schemas.openxmlformats.org/drawingml/2006/picture">
+                <pic:pic xmlns:pic="http://schemas.openxmlformats.org/drawingml/2006/picture">
+                  <pic:nvPicPr>
+                    <pic:cNvPr id="6" name="Picture 6"/>
+                    <pic:cNvPicPr/>
+                  </pic:nvPicPr>
+                  <pic:blipFill>
+                    <a:blip r:embed="rId9"/>
+                    <a:stretch>
+                      <a:fillRect/>
+                    </a:stretch>
+                  </pic:blipFill>
+                  <pic:spPr>
+                    <a:xfrm>
+                      <a:off x="0" y="0"/>
+                      <a:ext cx="402590" cy="394970"/>
+                    </a:xfrm>
+                    <a:prstGeom prst="rect">
+                      <a:avLst/>
+                    </a:prstGeom>
+                  </pic:spPr>
+                </pic:pic>
+              </a:graphicData>
+            </a:graphic>
+            <wp14:sizeRelH relativeFrom="page">
+              <wp14:pctWidth>0</wp14:pctWidth>
+            </wp14:sizeRelH>
+            <wp14:sizeRelV relativeFrom="page">
+              <wp14:pctHeight>0</wp14:pctHeight>
+            </wp14:sizeRelV>
+          </wp:anchor>
+        </w:drawing>
+      </w:r>
+    </w:p>
+    <w:p>
+      <w:pPr>
+        <w:ind w:hanging="720"/>
+        <w:rPr>
+          <w:rStyle w:val="Hyperlink"/>
+          <w:rFonts w:ascii="Arial" w:hAnsi="Arial"/>
+          <w:color w:val="auto"/>
+          <w:sz w:val="19"/>
+          <w:szCs w:val="19"/>
+          <w:u w:val="none"/>
+        </w:rPr>
+      </w:pPr>
+    </w:p>
+    <w:p>
+      <w:pPr>
+        <w:rPr>
+          <w:rFonts w:ascii="Arial" w:hAnsi="Arial"/>
+          <w:sz w:val="19"/>
+          <w:szCs w:val="19"/>
+        </w:rPr>
+      </w:pPr>
+      <w:hyperlink r:id="rId10" w:history="1">
+        <w:r>
+          <w:rPr>
+            <w:rStyle w:val="Hyperlink"/>
+            <w:rFonts w:ascii="Arial" w:hAnsi="Arial"/>
+            <w:sz w:val="19"/>
+            <w:szCs w:val="19"/>
+          </w:rPr>
+          <w:t>Certified Kubernetes Application Developer</w:t>
+        </w:r>
+      </w:hyperlink>
+    </w:p>
+    <w:p>
+      <w:pPr>
+        <w:ind w:hanging="720"/>
+        <w:rPr>
+          <w:rFonts w:ascii="Arial" w:hAnsi="Arial"/>
+          <w:sz w:val="19"/>
+          <w:szCs w:val="19"/>
+        </w:rPr>
+      </w:pPr>
     </w:p>
     <w:p>
       <w:pPr>
@@ -6549,7 +6702,7 @@
                     <pic:cNvPicPr/>
                   </pic:nvPicPr>
                   <pic:blipFill>
-                    <a:blip r:embed="rId9"/>
+                    <a:blip r:embed="rId11"/>
                     <a:stretch>
                       <a:fillRect/>
                     </a:stretch>
@@ -6601,7 +6754,7 @@
         </w:rPr>
         <w:tab/>
       </w:r>
-      <w:hyperlink r:id="rId10" w:history="1">
+      <w:hyperlink r:id="rId12" w:history="1">
         <w:r>
           <w:rPr>
             <w:rStyle w:val="Hyperlink"/>
@@ -6630,54 +6783,6 @@
           <w:t xml:space="preserve"> Associate </w:t>
         </w:r>
       </w:hyperlink>
-      <w:r>
-        <w:rPr>
-          <w:rFonts w:ascii="Arial" w:hAnsi="Arial"/>
-          <w:sz w:val="19"/>
-          <w:szCs w:val="19"/>
-        </w:rPr>
-        <w:t>( 883</w:t>
-      </w:r>
-      <w:r>
-        <w:rPr>
-          <w:rFonts w:ascii="Arial" w:hAnsi="Arial"/>
-          <w:sz w:val="19"/>
-          <w:szCs w:val="19"/>
-        </w:rPr>
-        <w:t xml:space="preserve"> </w:t>
-      </w:r>
-      <w:r>
-        <w:rPr>
-          <w:rFonts w:ascii="Arial" w:hAnsi="Arial"/>
-          <w:sz w:val="19"/>
-          <w:szCs w:val="19"/>
-        </w:rPr>
-        <w:t>/</w:t>
-      </w:r>
-      <w:r>
-        <w:rPr>
-          <w:rFonts w:ascii="Arial" w:hAnsi="Arial"/>
-          <w:sz w:val="19"/>
-          <w:szCs w:val="19"/>
-        </w:rPr>
-        <w:t xml:space="preserve"> </w:t>
-      </w:r>
-      <w:r>
-        <w:rPr>
-          <w:rFonts w:ascii="Arial" w:hAnsi="Arial"/>
-          <w:sz w:val="19"/>
-          <w:szCs w:val="19"/>
-        </w:rPr>
-        <w:t xml:space="preserve">1000 </w:t>
-      </w:r>
-      <w:r>
-        <w:rPr>
-          <w:rFonts w:ascii="Arial" w:hAnsi="Arial"/>
-          <w:sz w:val="19"/>
-          <w:szCs w:val="19"/>
-        </w:rPr>
-        <w:t>score)</w:t>
-      </w:r>
     </w:p>
     <w:p>
       <w:pPr>
@@ -6713,7 +6818,7 @@
                     </pic:cNvPicPr>
                   </pic:nvPicPr>
                   <pic:blipFill>
-                    <a:blip r:embed="rId11">
+                    <a:blip r:embed="rId13">
                       <a:extLst>
                         <a:ext uri="{28A0092B-C50C-407E-A947-70E740481C1C}">
                           <a14:useLocalDpi xmlns:a14="http://schemas.microsoft.com/office/drawing/2010/main" val="0"/>
@@ -6827,7 +6932,7 @@
                     </pic:cNvPicPr>
                   </pic:nvPicPr>
                   <pic:blipFill>
-                    <a:blip r:embed="rId12">
+                    <a:blip r:embed="rId14">
                       <a:extLst>
                         <a:ext uri="{28A0092B-C50C-407E-A947-70E740481C1C}">
                           <a14:useLocalDpi xmlns:a14="http://schemas.microsoft.com/office/drawing/2010/main" val="0"/>
@@ -6867,6 +6972,7 @@
     </w:p>
     <w:p>
       <w:pPr>
+        <w:spacing w:after="120"/>
         <w:ind w:hanging="720"/>
         <w:rPr>
           <w:rFonts w:ascii="Arial" w:hAnsi="Arial"/>
@@ -7194,12 +7300,12 @@
       </w:pPr>
     </w:p>
     <w:sectPr>
-      <w:headerReference w:type="even" r:id="rId13"/>
-      <w:headerReference w:type="default" r:id="rId14"/>
-      <w:footerReference w:type="even" r:id="rId15"/>
-      <w:footerReference w:type="default" r:id="rId16"/>
-      <w:headerReference w:type="first" r:id="rId17"/>
-      <w:footerReference w:type="first" r:id="rId18"/>
+      <w:headerReference w:type="even" r:id="rId15"/>
+      <w:headerReference w:type="default" r:id="rId16"/>
+      <w:footerReference w:type="even" r:id="rId17"/>
+      <w:footerReference w:type="default" r:id="rId18"/>
+      <w:headerReference w:type="first" r:id="rId19"/>
+      <w:footerReference w:type="first" r:id="rId20"/>
       <w:footnotePr>
         <w:pos w:val="beneathText"/>
       </w:footnotePr>

</xml_diff>